<commit_message>
Update Fractal movie worksheet to require less busy work
</commit_message>
<xml_diff>
--- a/CourseMaterial/03_advanced_programming/01_fractals/movie_worksheet.docx
+++ b/CourseMaterial/03_advanced_programming/01_fractals/movie_worksheet.docx
@@ -179,7 +179,33 @@
         <w:rPr>
           <w:rFonts w:ascii="Garamond" w:hAnsi="Garamond"/>
         </w:rPr>
-        <w:t>Who invented the concept of fractals?</w:t>
+        <w:t>Who invented the concept of fractals</w:t>
+      </w:r>
+      <w:r>
+        <w:rPr>
+          <w:rFonts w:ascii="Garamond" w:hAnsi="Garamond"/>
+        </w:rPr>
+        <w:t xml:space="preserve"> (note: correct spelling </w:t>
+      </w:r>
+      <w:r>
+        <w:rPr>
+          <w:rFonts w:ascii="Garamond" w:hAnsi="Garamond"/>
+          <w:b/>
+          <w:bCs/>
+        </w:rPr>
+        <w:t>does not matter</w:t>
+      </w:r>
+      <w:r>
+        <w:rPr>
+          <w:rFonts w:ascii="Garamond" w:hAnsi="Garamond"/>
+        </w:rPr>
+        <w:t>)</w:t>
+      </w:r>
+      <w:r>
+        <w:rPr>
+          <w:rFonts w:ascii="Garamond" w:hAnsi="Garamond"/>
+        </w:rPr>
+        <w:t>?</w:t>
       </w:r>
     </w:p>
     <w:p>
@@ -271,7 +297,21 @@
         <w:rPr>
           <w:rFonts w:ascii="Garamond" w:hAnsi="Garamond"/>
         </w:rPr>
-        <w:t xml:space="preserve">List four places </w:t>
+        <w:t xml:space="preserve">List </w:t>
+      </w:r>
+      <w:r>
+        <w:rPr>
+          <w:rFonts w:ascii="Garamond" w:hAnsi="Garamond"/>
+          <w:b/>
+          <w:bCs/>
+        </w:rPr>
+        <w:t>eight</w:t>
+      </w:r>
+      <w:r>
+        <w:rPr>
+          <w:rFonts w:ascii="Garamond" w:hAnsi="Garamond"/>
+        </w:rPr>
+        <w:t xml:space="preserve"> places </w:t>
       </w:r>
       <w:r>
         <w:rPr>
@@ -310,47 +350,41 @@
     </w:p>
     <w:p>
       <w:pPr>
-        <w:pStyle w:val="ListParagraph"/>
-        <w:numPr>
-          <w:ilvl w:val="1"/>
-          <w:numId w:val="1"/>
-        </w:numPr>
-        <w:rPr>
-          <w:rFonts w:ascii="Garamond" w:hAnsi="Garamond"/>
-        </w:rPr>
-      </w:pPr>
+        <w:ind w:left="1080"/>
+        <w:rPr>
+          <w:rFonts w:ascii="Garamond" w:hAnsi="Garamond"/>
+        </w:rPr>
+      </w:pPr>
+      <w:r>
+        <w:rPr>
+          <w:rFonts w:ascii="Garamond" w:hAnsi="Garamond"/>
+        </w:rPr>
+        <w:t xml:space="preserve">a. </w:t>
+      </w:r>
       <w:r>
         <w:rPr>
           <w:rFonts w:ascii="Garamond" w:hAnsi="Garamond"/>
         </w:rPr>
         <w:t>__________________________</w:t>
       </w:r>
-    </w:p>
-    <w:p>
-      <w:pPr>
-        <w:rPr>
-          <w:rFonts w:ascii="Garamond" w:hAnsi="Garamond"/>
-        </w:rPr>
-      </w:pPr>
-    </w:p>
-    <w:p>
-      <w:pPr>
-        <w:rPr>
-          <w:rFonts w:ascii="Garamond" w:hAnsi="Garamond"/>
-        </w:rPr>
-      </w:pPr>
-    </w:p>
-    <w:p>
-      <w:pPr>
-        <w:pStyle w:val="ListParagraph"/>
-        <w:numPr>
-          <w:ilvl w:val="1"/>
-          <w:numId w:val="1"/>
-        </w:numPr>
-        <w:rPr>
-          <w:rFonts w:ascii="Garamond" w:hAnsi="Garamond"/>
-        </w:rPr>
-      </w:pPr>
+      <w:r>
+        <w:rPr>
+          <w:rFonts w:ascii="Garamond" w:hAnsi="Garamond"/>
+        </w:rPr>
+        <w:t xml:space="preserve">      </w:t>
+      </w:r>
+      <w:r>
+        <w:rPr>
+          <w:rFonts w:ascii="Garamond" w:hAnsi="Garamond"/>
+        </w:rPr>
+        <w:t>e</w:t>
+      </w:r>
+      <w:r>
+        <w:rPr>
+          <w:rFonts w:ascii="Garamond" w:hAnsi="Garamond"/>
+        </w:rPr>
+        <w:t xml:space="preserve">. </w:t>
+      </w:r>
       <w:r>
         <w:rPr>
           <w:rFonts w:ascii="Garamond" w:hAnsi="Garamond"/>
@@ -374,53 +408,179 @@
     </w:p>
     <w:p>
       <w:pPr>
-        <w:pStyle w:val="ListParagraph"/>
-        <w:numPr>
-          <w:ilvl w:val="1"/>
-          <w:numId w:val="1"/>
-        </w:numPr>
-        <w:rPr>
-          <w:rFonts w:ascii="Garamond" w:hAnsi="Garamond"/>
-        </w:rPr>
-      </w:pPr>
+        <w:ind w:left="1080"/>
+        <w:rPr>
+          <w:rFonts w:ascii="Garamond" w:hAnsi="Garamond"/>
+        </w:rPr>
+      </w:pPr>
+      <w:r>
+        <w:rPr>
+          <w:rFonts w:ascii="Garamond" w:hAnsi="Garamond"/>
+        </w:rPr>
+        <w:t xml:space="preserve">b. </w:t>
+      </w:r>
       <w:r>
         <w:rPr>
           <w:rFonts w:ascii="Garamond" w:hAnsi="Garamond"/>
         </w:rPr>
         <w:t>__________________________</w:t>
       </w:r>
-    </w:p>
-    <w:p>
-      <w:pPr>
-        <w:rPr>
-          <w:rFonts w:ascii="Garamond" w:hAnsi="Garamond"/>
-        </w:rPr>
-      </w:pPr>
-    </w:p>
-    <w:p>
-      <w:pPr>
-        <w:rPr>
-          <w:rFonts w:ascii="Garamond" w:hAnsi="Garamond"/>
-        </w:rPr>
-      </w:pPr>
-    </w:p>
-    <w:p>
-      <w:pPr>
-        <w:pStyle w:val="ListParagraph"/>
-        <w:numPr>
-          <w:ilvl w:val="1"/>
-          <w:numId w:val="1"/>
-        </w:numPr>
-        <w:rPr>
-          <w:rFonts w:ascii="Garamond" w:hAnsi="Garamond"/>
-        </w:rPr>
-      </w:pPr>
+      <w:r>
+        <w:rPr>
+          <w:rFonts w:ascii="Garamond" w:hAnsi="Garamond"/>
+        </w:rPr>
+        <w:t xml:space="preserve">      </w:t>
+      </w:r>
+      <w:r>
+        <w:rPr>
+          <w:rFonts w:ascii="Garamond" w:hAnsi="Garamond"/>
+        </w:rPr>
+        <w:t>f</w:t>
+      </w:r>
+      <w:r>
+        <w:rPr>
+          <w:rFonts w:ascii="Garamond" w:hAnsi="Garamond"/>
+        </w:rPr>
+        <w:t xml:space="preserve">. </w:t>
+      </w:r>
       <w:r>
         <w:rPr>
           <w:rFonts w:ascii="Garamond" w:hAnsi="Garamond"/>
         </w:rPr>
         <w:t>__________________________</w:t>
       </w:r>
+    </w:p>
+    <w:p>
+      <w:pPr>
+        <w:rPr>
+          <w:rFonts w:ascii="Garamond" w:hAnsi="Garamond"/>
+        </w:rPr>
+      </w:pPr>
+    </w:p>
+    <w:p>
+      <w:pPr>
+        <w:rPr>
+          <w:rFonts w:ascii="Garamond" w:hAnsi="Garamond"/>
+        </w:rPr>
+      </w:pPr>
+    </w:p>
+    <w:p>
+      <w:pPr>
+        <w:ind w:left="1080"/>
+        <w:rPr>
+          <w:rFonts w:ascii="Garamond" w:hAnsi="Garamond"/>
+        </w:rPr>
+      </w:pPr>
+      <w:r>
+        <w:rPr>
+          <w:rFonts w:ascii="Garamond" w:hAnsi="Garamond"/>
+        </w:rPr>
+        <w:t xml:space="preserve">c. </w:t>
+      </w:r>
+      <w:r>
+        <w:rPr>
+          <w:rFonts w:ascii="Garamond" w:hAnsi="Garamond"/>
+        </w:rPr>
+        <w:t>__________________________</w:t>
+      </w:r>
+      <w:r>
+        <w:rPr>
+          <w:rFonts w:ascii="Garamond" w:hAnsi="Garamond"/>
+        </w:rPr>
+        <w:t xml:space="preserve">      </w:t>
+      </w:r>
+      <w:r>
+        <w:rPr>
+          <w:rFonts w:ascii="Garamond" w:hAnsi="Garamond"/>
+        </w:rPr>
+        <w:t>g</w:t>
+      </w:r>
+      <w:r>
+        <w:rPr>
+          <w:rFonts w:ascii="Garamond" w:hAnsi="Garamond"/>
+        </w:rPr>
+        <w:t xml:space="preserve">. </w:t>
+      </w:r>
+      <w:r>
+        <w:rPr>
+          <w:rFonts w:ascii="Garamond" w:hAnsi="Garamond"/>
+        </w:rPr>
+        <w:t>__________________________</w:t>
+      </w:r>
+    </w:p>
+    <w:p>
+      <w:pPr>
+        <w:ind w:left="1080"/>
+        <w:rPr>
+          <w:rFonts w:ascii="Garamond" w:hAnsi="Garamond"/>
+        </w:rPr>
+      </w:pPr>
+    </w:p>
+    <w:p>
+      <w:pPr>
+        <w:ind w:left="1080"/>
+        <w:rPr>
+          <w:rFonts w:ascii="Garamond" w:hAnsi="Garamond"/>
+        </w:rPr>
+      </w:pPr>
+    </w:p>
+    <w:p>
+      <w:pPr>
+        <w:ind w:left="1080"/>
+        <w:rPr>
+          <w:rFonts w:ascii="Garamond" w:hAnsi="Garamond"/>
+        </w:rPr>
+      </w:pPr>
+      <w:r>
+        <w:rPr>
+          <w:rFonts w:ascii="Garamond" w:hAnsi="Garamond"/>
+        </w:rPr>
+        <w:t>d</w:t>
+      </w:r>
+      <w:r>
+        <w:rPr>
+          <w:rFonts w:ascii="Garamond" w:hAnsi="Garamond"/>
+        </w:rPr>
+        <w:t xml:space="preserve">. </w:t>
+      </w:r>
+      <w:r>
+        <w:rPr>
+          <w:rFonts w:ascii="Garamond" w:hAnsi="Garamond"/>
+        </w:rPr>
+        <w:t xml:space="preserve">__________________________      </w:t>
+      </w:r>
+      <w:r>
+        <w:rPr>
+          <w:rFonts w:ascii="Garamond" w:hAnsi="Garamond"/>
+        </w:rPr>
+        <w:t>h</w:t>
+      </w:r>
+      <w:r>
+        <w:rPr>
+          <w:rFonts w:ascii="Garamond" w:hAnsi="Garamond"/>
+        </w:rPr>
+        <w:t xml:space="preserve">. </w:t>
+      </w:r>
+      <w:r>
+        <w:rPr>
+          <w:rFonts w:ascii="Garamond" w:hAnsi="Garamond"/>
+        </w:rPr>
+        <w:t>__________________________</w:t>
+      </w:r>
+    </w:p>
+    <w:p>
+      <w:pPr>
+        <w:rPr>
+          <w:rFonts w:ascii="Garamond" w:hAnsi="Garamond"/>
+        </w:rPr>
+      </w:pPr>
+    </w:p>
+    <w:p>
+      <w:pPr>
+        <w:rPr>
+          <w:rFonts w:ascii="Garamond" w:hAnsi="Garamond"/>
+        </w:rPr>
+      </w:pPr>
     </w:p>
     <w:p>
       <w:pPr>
@@ -451,7 +611,33 @@
         <w:rPr>
           <w:rFonts w:ascii="Garamond" w:hAnsi="Garamond"/>
         </w:rPr>
-        <w:t>Draw three more levels of Cantor's 1893 "</w:t>
+        <w:t xml:space="preserve">Draw </w:t>
+      </w:r>
+      <w:r>
+        <w:rPr>
+          <w:rFonts w:ascii="Garamond" w:hAnsi="Garamond"/>
+          <w:b/>
+          <w:bCs/>
+        </w:rPr>
+        <w:t>three more levels</w:t>
+      </w:r>
+      <w:r>
+        <w:rPr>
+          <w:rFonts w:ascii="Garamond" w:hAnsi="Garamond"/>
+        </w:rPr>
+        <w:t xml:space="preserve"> of Cantor's 18</w:t>
+      </w:r>
+      <w:r>
+        <w:rPr>
+          <w:rFonts w:ascii="Garamond" w:hAnsi="Garamond"/>
+        </w:rPr>
+        <w:t>8</w:t>
+      </w:r>
+      <w:r>
+        <w:rPr>
+          <w:rFonts w:ascii="Garamond" w:hAnsi="Garamond"/>
+        </w:rPr>
+        <w:t>3 "</w:t>
       </w:r>
       <w:r>
         <w:rPr>
@@ -705,20 +891,6 @@
     </w:p>
     <w:p>
       <w:pPr>
-        <w:rPr>
-          <w:rFonts w:ascii="Garamond" w:hAnsi="Garamond"/>
-        </w:rPr>
-      </w:pPr>
-    </w:p>
-    <w:p>
-      <w:pPr>
-        <w:rPr>
-          <w:rFonts w:ascii="Garamond" w:hAnsi="Garamond"/>
-        </w:rPr>
-      </w:pPr>
-    </w:p>
-    <w:p>
-      <w:pPr>
         <w:pStyle w:val="ListParagraph"/>
         <w:numPr>
           <w:ilvl w:val="0"/>
@@ -730,95 +902,16 @@
       </w:pPr>
       <w:r>
         <w:rPr>
-          <w:noProof/>
+          <w:rFonts w:ascii="Garamond" w:hAnsi="Garamond"/>
         </w:rPr>
         <w:lastRenderedPageBreak/>
-        <w:drawing>
-          <wp:anchor distT="0" distB="0" distL="114300" distR="114300" simplePos="0" relativeHeight="251664384" behindDoc="0" locked="0" layoutInCell="1" allowOverlap="1" wp14:anchorId="1EA2BCBB" wp14:editId="30379D06">
-            <wp:simplePos x="0" y="0"/>
-            <wp:positionH relativeFrom="column">
-              <wp:posOffset>3602101</wp:posOffset>
-            </wp:positionH>
-            <wp:positionV relativeFrom="paragraph">
-              <wp:posOffset>-118999</wp:posOffset>
-            </wp:positionV>
-            <wp:extent cx="2070735" cy="1791970"/>
-            <wp:effectExtent l="0" t="0" r="0" b="0"/>
-            <wp:wrapNone/>
-            <wp:docPr id="2102767599" name="Picture 2" descr="Fractal trees with PureScript"/>
-            <wp:cNvGraphicFramePr>
-              <a:graphicFrameLocks xmlns:a="http://schemas.openxmlformats.org/drawingml/2006/main" noChangeAspect="1"/>
-            </wp:cNvGraphicFramePr>
-            <a:graphic xmlns:a="http://schemas.openxmlformats.org/drawingml/2006/main">
-              <a:graphicData uri="http://schemas.openxmlformats.org/drawingml/2006/picture">
-                <pic:pic xmlns:pic="http://schemas.openxmlformats.org/drawingml/2006/picture">
-                  <pic:nvPicPr>
-                    <pic:cNvPr id="0" name="Picture 1" descr="Fractal trees with PureScript"/>
-                    <pic:cNvPicPr>
-                      <a:picLocks noChangeAspect="1" noChangeArrowheads="1"/>
-                    </pic:cNvPicPr>
-                  </pic:nvPicPr>
-                  <pic:blipFill>
-                    <a:blip r:embed="rId5" cstate="print">
-                      <a:extLst>
-                        <a:ext uri="{28A0092B-C50C-407E-A947-70E740481C1C}">
-                          <a14:useLocalDpi xmlns:a14="http://schemas.microsoft.com/office/drawing/2010/main" val="0"/>
-                        </a:ext>
-                      </a:extLst>
-                    </a:blip>
-                    <a:srcRect/>
-                    <a:stretch>
-                      <a:fillRect/>
-                    </a:stretch>
-                  </pic:blipFill>
-                  <pic:spPr bwMode="auto">
-                    <a:xfrm>
-                      <a:off x="0" y="0"/>
-                      <a:ext cx="2070735" cy="1791970"/>
-                    </a:xfrm>
-                    <a:prstGeom prst="rect">
-                      <a:avLst/>
-                    </a:prstGeom>
-                    <a:noFill/>
-                    <a:ln>
-                      <a:noFill/>
-                    </a:ln>
-                  </pic:spPr>
-                </pic:pic>
-              </a:graphicData>
-            </a:graphic>
-            <wp14:sizeRelH relativeFrom="page">
-              <wp14:pctWidth>0</wp14:pctWidth>
-            </wp14:sizeRelH>
-            <wp14:sizeRelV relativeFrom="page">
-              <wp14:pctHeight>0</wp14:pctHeight>
-            </wp14:sizeRelV>
-          </wp:anchor>
-        </w:drawing>
-      </w:r>
-      <w:r>
-        <w:rPr>
-          <w:rFonts w:ascii="Garamond" w:hAnsi="Garamond"/>
-        </w:rPr>
-        <w:t xml:space="preserve">Why </w:t>
-      </w:r>
-      <w:r>
-        <w:rPr>
-          <w:rFonts w:ascii="Garamond" w:hAnsi="Garamond"/>
-        </w:rPr>
-        <w:t xml:space="preserve">is </w:t>
-      </w:r>
-      <w:r>
-        <w:rPr>
-          <w:rFonts w:ascii="Garamond" w:hAnsi="Garamond"/>
-        </w:rPr>
-        <w:t>this representation of a</w:t>
-      </w:r>
-      <w:r>
-        <w:rPr>
-          <w:rFonts w:ascii="Garamond" w:hAnsi="Garamond"/>
-        </w:rPr>
-        <w:t xml:space="preserve"> tree</w:t>
+        <w:t xml:space="preserve">What would result in a </w:t>
+      </w:r>
+      <w:r>
+        <w:rPr>
+          <w:rFonts w:ascii="Garamond" w:hAnsi="Garamond"/>
+        </w:rPr>
+        <w:t>longer</w:t>
       </w:r>
       <w:r>
         <w:rPr>
@@ -830,111 +923,52 @@
         <w:rPr>
           <w:rFonts w:ascii="Garamond" w:hAnsi="Garamond"/>
         </w:rPr>
-        <w:t>a fractal?</w:t>
-      </w:r>
-    </w:p>
-    <w:p>
-      <w:pPr>
-        <w:rPr>
-          <w:rFonts w:ascii="Garamond" w:hAnsi="Garamond"/>
-        </w:rPr>
-      </w:pPr>
-    </w:p>
-    <w:p>
-      <w:pPr>
-        <w:pStyle w:val="ListParagraph"/>
-        <w:jc w:val="right"/>
-        <w:rPr>
-          <w:rFonts w:ascii="Garamond" w:hAnsi="Garamond"/>
-        </w:rPr>
-      </w:pPr>
-      <w:r>
-        <w:fldChar w:fldCharType="begin"/>
-      </w:r>
-      <w:r>
-        <w:instrText xml:space="preserve"> INCLUDEPICTURE "https://blog.ploeh.dk/content/binary/symmetric-fractal-tree.png" \* MERGEFORMATINET </w:instrText>
-      </w:r>
-      <w:r>
-        <w:fldChar w:fldCharType="separate"/>
-      </w:r>
-      <w:r>
-        <w:fldChar w:fldCharType="end"/>
-      </w:r>
-    </w:p>
-    <w:p>
-      <w:pPr>
-        <w:pStyle w:val="ListParagraph"/>
-        <w:rPr>
-          <w:rFonts w:ascii="Garamond" w:hAnsi="Garamond"/>
-        </w:rPr>
-      </w:pPr>
-    </w:p>
-    <w:p>
-      <w:pPr>
-        <w:pStyle w:val="ListParagraph"/>
-        <w:rPr>
-          <w:rFonts w:ascii="Garamond" w:hAnsi="Garamond"/>
-        </w:rPr>
-      </w:pPr>
-    </w:p>
-    <w:p>
-      <w:pPr>
-        <w:pStyle w:val="ListParagraph"/>
-        <w:rPr>
-          <w:rFonts w:ascii="Garamond" w:hAnsi="Garamond"/>
-        </w:rPr>
-      </w:pPr>
-    </w:p>
-    <w:p>
-      <w:pPr>
-        <w:pStyle w:val="ListParagraph"/>
-        <w:rPr>
-          <w:rFonts w:ascii="Garamond" w:hAnsi="Garamond"/>
-        </w:rPr>
-      </w:pPr>
-    </w:p>
-    <w:p>
-      <w:pPr>
-        <w:pStyle w:val="ListParagraph"/>
-        <w:rPr>
-          <w:rFonts w:ascii="Garamond" w:hAnsi="Garamond"/>
-        </w:rPr>
-      </w:pPr>
-    </w:p>
-    <w:p>
-      <w:pPr>
-        <w:pStyle w:val="ListParagraph"/>
-        <w:rPr>
-          <w:rFonts w:ascii="Garamond" w:hAnsi="Garamond"/>
-        </w:rPr>
-      </w:pPr>
-    </w:p>
-    <w:p>
-      <w:pPr>
-        <w:pStyle w:val="ListParagraph"/>
-        <w:rPr>
-          <w:rFonts w:ascii="Garamond" w:hAnsi="Garamond"/>
-        </w:rPr>
-      </w:pPr>
-    </w:p>
-    <w:p>
-      <w:pPr>
-        <w:rPr>
-          <w:rFonts w:ascii="Garamond" w:hAnsi="Garamond"/>
-        </w:rPr>
-      </w:pPr>
-    </w:p>
-    <w:p>
-      <w:pPr>
-        <w:pStyle w:val="ListParagraph"/>
-        <w:rPr>
-          <w:rFonts w:ascii="Garamond" w:hAnsi="Garamond"/>
-        </w:rPr>
-      </w:pPr>
-    </w:p>
-    <w:p>
-      <w:pPr>
-        <w:pStyle w:val="ListParagraph"/>
+        <w:t>distance</w:t>
+      </w:r>
+      <w:r>
+        <w:rPr>
+          <w:rFonts w:ascii="Garamond" w:hAnsi="Garamond"/>
+        </w:rPr>
+        <w:t xml:space="preserve">: measuring Lake Michigan with a yard stick or measuring </w:t>
+      </w:r>
+      <w:r>
+        <w:rPr>
+          <w:rFonts w:ascii="Garamond" w:hAnsi="Garamond"/>
+        </w:rPr>
+        <w:t>it</w:t>
+      </w:r>
+      <w:r>
+        <w:rPr>
+          <w:rFonts w:ascii="Garamond" w:hAnsi="Garamond"/>
+        </w:rPr>
+        <w:t xml:space="preserve"> with a foot-long ruler?</w:t>
+      </w:r>
+    </w:p>
+    <w:p>
+      <w:pPr>
+        <w:ind w:left="360"/>
+        <w:rPr>
+          <w:rFonts w:ascii="Garamond" w:hAnsi="Garamond"/>
+        </w:rPr>
+      </w:pPr>
+    </w:p>
+    <w:p>
+      <w:pPr>
+        <w:ind w:left="360"/>
+        <w:rPr>
+          <w:rFonts w:ascii="Garamond" w:hAnsi="Garamond"/>
+        </w:rPr>
+      </w:pPr>
+    </w:p>
+    <w:p>
+      <w:pPr>
+        <w:rPr>
+          <w:rFonts w:ascii="Garamond" w:hAnsi="Garamond"/>
+        </w:rPr>
+      </w:pPr>
+    </w:p>
+    <w:p>
+      <w:pPr>
         <w:rPr>
           <w:rFonts w:ascii="Garamond" w:hAnsi="Garamond"/>
         </w:rPr>
@@ -954,6 +988,20 @@
       <w:r>
         <w:rPr>
           <w:rFonts w:ascii="Garamond" w:hAnsi="Garamond"/>
+          <w:b/>
+          <w:bCs/>
+        </w:rPr>
+        <w:t>Optional:</w:t>
+      </w:r>
+      <w:r>
+        <w:rPr>
+          <w:rFonts w:ascii="Garamond" w:hAnsi="Garamond"/>
+        </w:rPr>
+        <w:t xml:space="preserve"> </w:t>
+      </w:r>
+      <w:r>
+        <w:rPr>
+          <w:rFonts w:ascii="Garamond" w:hAnsi="Garamond"/>
         </w:rPr>
         <w:t>In the space below, d</w:t>
       </w:r>
@@ -967,7 +1015,7 @@
         <w:rPr>
           <w:rFonts w:ascii="Garamond" w:hAnsi="Garamond"/>
         </w:rPr>
-        <w:t>your own version of a</w:t>
+        <w:t>a</w:t>
       </w:r>
       <w:r>
         <w:rPr>
@@ -979,7 +1027,13 @@
         <w:rPr>
           <w:rFonts w:ascii="Garamond" w:hAnsi="Garamond"/>
         </w:rPr>
-        <w:t xml:space="preserve">few different </w:t>
+        <w:t>bunch of</w:t>
+      </w:r>
+      <w:r>
+        <w:rPr>
+          <w:rFonts w:ascii="Garamond" w:hAnsi="Garamond"/>
+        </w:rPr>
+        <w:t xml:space="preserve"> </w:t>
       </w:r>
       <w:r>
         <w:rPr>
@@ -991,7 +1045,19 @@
         <w:rPr>
           <w:rFonts w:ascii="Garamond" w:hAnsi="Garamond"/>
         </w:rPr>
-        <w:t>s in order to create a fractal tree forest</w:t>
+        <w:t xml:space="preserve">s </w:t>
+      </w:r>
+      <w:r>
+        <w:rPr>
+          <w:rFonts w:ascii="Garamond" w:hAnsi="Garamond"/>
+        </w:rPr>
+        <w:t>to</w:t>
+      </w:r>
+      <w:r>
+        <w:rPr>
+          <w:rFonts w:ascii="Garamond" w:hAnsi="Garamond"/>
+        </w:rPr>
+        <w:t xml:space="preserve"> create a fractal forest</w:t>
       </w:r>
       <w:r>
         <w:rPr>
@@ -1111,6 +1177,95 @@
 <file path=word/numbering.xml><?xml version="1.0" encoding="utf-8"?>
 <w:numbering xmlns:wpc="http://schemas.microsoft.com/office/word/2010/wordprocessingCanvas" xmlns:cx="http://schemas.microsoft.com/office/drawing/2014/chartex" xmlns:cx1="http://schemas.microsoft.com/office/drawing/2015/9/8/chartex" xmlns:cx2="http://schemas.microsoft.com/office/drawing/2015/10/21/chartex" xmlns:cx3="http://schemas.microsoft.com/office/drawing/2016/5/9/chartex" xmlns:cx4="http://schemas.microsoft.com/office/drawing/2016/5/10/chartex" xmlns:cx5="http://schemas.microsoft.com/office/drawing/2016/5/11/chartex" xmlns:cx6="http://schemas.microsoft.com/office/drawing/2016/5/12/chartex" xmlns:cx7="http://schemas.microsoft.com/office/drawing/2016/5/13/chartex" xmlns:cx8="http://schemas.microsoft.com/office/drawing/2016/5/14/chartex" xmlns:mc="http://schemas.openxmlformats.org/markup-compatibility/2006" xmlns:aink="http://schemas.microsoft.com/office/drawing/2016/ink" xmlns:am3d="http://schemas.microsoft.com/office/drawing/2017/model3d" xmlns:o="urn:schemas-microsoft-com:office:office" xmlns:oel="http://schemas.microsoft.com/office/2019/extlst" xmlns:r="http://schemas.openxmlformats.org/officeDocument/2006/relationships" xmlns:m="http://schemas.openxmlformats.org/officeDocument/2006/math" xmlns:v="urn:schemas-microsoft-com:vml" xmlns:wp14="http://schemas.microsoft.com/office/word/2010/wordprocessingDrawing" xmlns:wp="http://schemas.openxmlformats.org/drawingml/2006/wordprocessingDrawing" xmlns:w10="urn:schemas-microsoft-com:office:word" xmlns:w="http://schemas.openxmlformats.org/wordprocessingml/2006/main" xmlns:w14="http://schemas.microsoft.com/office/word/2010/wordml" xmlns:w15="http://schemas.microsoft.com/office/word/2012/wordml" xmlns:w16cex="http://schemas.microsoft.com/office/word/2018/wordml/cex" xmlns:w16cid="http://schemas.microsoft.com/office/word/2016/wordml/cid" xmlns:w16="http://schemas.microsoft.com/office/word/2018/wordml" xmlns:w16sdtdh="http://schemas.microsoft.com/office/word/2020/wordml/sdtdatahash" xmlns:w16se="http://schemas.microsoft.com/office/word/2015/wordml/symex" xmlns:wpg="http://schemas.microsoft.com/office/word/2010/wordprocessingGroup" xmlns:wpi="http://schemas.microsoft.com/office/word/2010/wordprocessingInk" xmlns:wne="http://schemas.microsoft.com/office/word/2006/wordml" xmlns:wps="http://schemas.microsoft.com/office/word/2010/wordprocessingShape" mc:Ignorable="w14 w15 w16se w16cid w16 w16cex w16sdtdh wp14">
   <w:abstractNum w:abstractNumId="0" w15:restartNumberingAfterBreak="0">
+    <w:nsid w:val="35147A8B"/>
+    <w:multiLevelType w:val="hybridMultilevel"/>
+    <w:tmpl w:val="E6E8FA18"/>
+    <w:lvl w:ilvl="0" w:tplc="B8A65590">
+      <w:start w:val="3"/>
+      <w:numFmt w:val="lowerLetter"/>
+      <w:lvlText w:val="%1."/>
+      <w:lvlJc w:val="left"/>
+      <w:pPr>
+        <w:ind w:left="1440" w:hanging="360"/>
+      </w:pPr>
+      <w:rPr>
+        <w:rFonts w:hint="default"/>
+      </w:rPr>
+    </w:lvl>
+    <w:lvl w:ilvl="1" w:tplc="04090019" w:tentative="1">
+      <w:start w:val="1"/>
+      <w:numFmt w:val="lowerLetter"/>
+      <w:lvlText w:val="%2."/>
+      <w:lvlJc w:val="left"/>
+      <w:pPr>
+        <w:ind w:left="2160" w:hanging="360"/>
+      </w:pPr>
+    </w:lvl>
+    <w:lvl w:ilvl="2" w:tplc="0409001B" w:tentative="1">
+      <w:start w:val="1"/>
+      <w:numFmt w:val="lowerRoman"/>
+      <w:lvlText w:val="%3."/>
+      <w:lvlJc w:val="right"/>
+      <w:pPr>
+        <w:ind w:left="2880" w:hanging="180"/>
+      </w:pPr>
+    </w:lvl>
+    <w:lvl w:ilvl="3" w:tplc="0409000F" w:tentative="1">
+      <w:start w:val="1"/>
+      <w:numFmt w:val="decimal"/>
+      <w:lvlText w:val="%4."/>
+      <w:lvlJc w:val="left"/>
+      <w:pPr>
+        <w:ind w:left="3600" w:hanging="360"/>
+      </w:pPr>
+    </w:lvl>
+    <w:lvl w:ilvl="4" w:tplc="04090019" w:tentative="1">
+      <w:start w:val="1"/>
+      <w:numFmt w:val="lowerLetter"/>
+      <w:lvlText w:val="%5."/>
+      <w:lvlJc w:val="left"/>
+      <w:pPr>
+        <w:ind w:left="4320" w:hanging="360"/>
+      </w:pPr>
+    </w:lvl>
+    <w:lvl w:ilvl="5" w:tplc="0409001B" w:tentative="1">
+      <w:start w:val="1"/>
+      <w:numFmt w:val="lowerRoman"/>
+      <w:lvlText w:val="%6."/>
+      <w:lvlJc w:val="right"/>
+      <w:pPr>
+        <w:ind w:left="5040" w:hanging="180"/>
+      </w:pPr>
+    </w:lvl>
+    <w:lvl w:ilvl="6" w:tplc="0409000F" w:tentative="1">
+      <w:start w:val="1"/>
+      <w:numFmt w:val="decimal"/>
+      <w:lvlText w:val="%7."/>
+      <w:lvlJc w:val="left"/>
+      <w:pPr>
+        <w:ind w:left="5760" w:hanging="360"/>
+      </w:pPr>
+    </w:lvl>
+    <w:lvl w:ilvl="7" w:tplc="04090019" w:tentative="1">
+      <w:start w:val="1"/>
+      <w:numFmt w:val="lowerLetter"/>
+      <w:lvlText w:val="%8."/>
+      <w:lvlJc w:val="left"/>
+      <w:pPr>
+        <w:ind w:left="6480" w:hanging="360"/>
+      </w:pPr>
+    </w:lvl>
+    <w:lvl w:ilvl="8" w:tplc="0409001B" w:tentative="1">
+      <w:start w:val="1"/>
+      <w:numFmt w:val="lowerRoman"/>
+      <w:lvlText w:val="%9."/>
+      <w:lvlJc w:val="right"/>
+      <w:pPr>
+        <w:ind w:left="7200" w:hanging="180"/>
+      </w:pPr>
+    </w:lvl>
+  </w:abstractNum>
+  <w:abstractNum w:abstractNumId="1" w15:restartNumberingAfterBreak="0">
     <w:nsid w:val="5D12458E"/>
     <w:multiLevelType w:val="hybridMultilevel"/>
     <w:tmpl w:val="AAE495DA"/>
@@ -1200,6 +1355,9 @@
     </w:lvl>
   </w:abstractNum>
   <w:num w:numId="1" w16cid:durableId="2101635017">
+    <w:abstractNumId w:val="1"/>
+  </w:num>
+  <w:num w:numId="2" w16cid:durableId="1101334149">
     <w:abstractNumId w:val="0"/>
   </w:num>
 </w:numbering>

</xml_diff>